<commit_message>
Actualización del archivo Publicación Dic 02/2015
</commit_message>
<xml_diff>
--- a/fuentes/contenidos/grado06/guion01/Publicación Dic02_2015.docx
+++ b/fuentes/contenidos/grado06/guion01/Publicación Dic02_2015.docx
@@ -9,11 +9,13 @@
       <w:r>
         <w:t xml:space="preserve"> Tema 1</w:t>
       </w:r>
-      <w:bookmarkStart w:id="0" w:name="_GoBack"/>
-      <w:bookmarkEnd w:id="0"/>
     </w:p>
     <w:p>
       <w:r>
+        <w:rPr>
+          <w:noProof/>
+          <w:lang w:eastAsia="es-CO"/>
+        </w:rPr>
         <w:drawing>
           <wp:inline distT="0" distB="0" distL="0" distR="0" wp14:anchorId="1CD6805E" wp14:editId="77C4A929">
             <wp:extent cx="5612130" cy="3411220"/>
@@ -54,6 +56,10 @@
     <w:p/>
     <w:p>
       <w:r>
+        <w:rPr>
+          <w:noProof/>
+          <w:lang w:eastAsia="es-CO"/>
+        </w:rPr>
         <w:drawing>
           <wp:inline distT="0" distB="0" distL="0" distR="0" wp14:anchorId="75A19FD2" wp14:editId="7988B398">
             <wp:extent cx="5612130" cy="4123055"/>
@@ -93,6 +99,10 @@
     </w:p>
     <w:p>
       <w:r>
+        <w:rPr>
+          <w:noProof/>
+          <w:lang w:eastAsia="es-CO"/>
+        </w:rPr>
         <w:lastRenderedPageBreak/>
         <w:drawing>
           <wp:inline distT="0" distB="0" distL="0" distR="0" wp14:anchorId="01B4CB7C" wp14:editId="72A61B48">
@@ -130,6 +140,48 @@
           </wp:inline>
         </w:drawing>
       </w:r>
+    </w:p>
+    <w:p>
+      <w:r>
+        <w:lastRenderedPageBreak/>
+        <w:drawing>
+          <wp:inline distT="0" distB="0" distL="0" distR="0" wp14:anchorId="6EA42DB2" wp14:editId="28E6FECE">
+            <wp:extent cx="5612130" cy="3714750"/>
+            <wp:effectExtent l="0" t="0" r="7620" b="0"/>
+            <wp:docPr id="3" name="Imagen 3"/>
+            <wp:cNvGraphicFramePr>
+              <a:graphicFrameLocks xmlns:a="http://schemas.openxmlformats.org/drawingml/2006/main" noChangeAspect="1"/>
+            </wp:cNvGraphicFramePr>
+            <a:graphic xmlns:a="http://schemas.openxmlformats.org/drawingml/2006/main">
+              <a:graphicData uri="http://schemas.openxmlformats.org/drawingml/2006/picture">
+                <pic:pic xmlns:pic="http://schemas.openxmlformats.org/drawingml/2006/picture">
+                  <pic:nvPicPr>
+                    <pic:cNvPr id="1" name=""/>
+                    <pic:cNvPicPr/>
+                  </pic:nvPicPr>
+                  <pic:blipFill>
+                    <a:blip r:embed="rId7"/>
+                    <a:stretch>
+                      <a:fillRect/>
+                    </a:stretch>
+                  </pic:blipFill>
+                  <pic:spPr>
+                    <a:xfrm>
+                      <a:off x="0" y="0"/>
+                      <a:ext cx="5612130" cy="3714750"/>
+                    </a:xfrm>
+                    <a:prstGeom prst="rect">
+                      <a:avLst/>
+                    </a:prstGeom>
+                  </pic:spPr>
+                </pic:pic>
+              </a:graphicData>
+            </a:graphic>
+          </wp:inline>
+        </w:drawing>
+      </w:r>
+      <w:bookmarkStart w:id="0" w:name="_GoBack"/>
+      <w:bookmarkEnd w:id="0"/>
     </w:p>
     <w:p/>
     <w:p/>

</xml_diff>